<commit_message>
Gave examples of columns of chemical properties. Suggested Bayesian Docking-Score predictor may be used to estimate uncertainty.
</commit_message>
<xml_diff>
--- a/Proposal_For_Bayesian_Docking-Score_Predictor.docx
+++ b/Proposal_For_Bayesian_Docking-Score_Predictor.docx
@@ -121,25 +121,7 @@
           <w:sz w:val="24"/>
           <w:szCs w:val="24"/>
         </w:rPr>
-        <w:t xml:space="preserve">According to Dr. Bill </w:t>
-      </w:r>
-      <w:proofErr w:type="spellStart"/>
-      <w:r>
-        <w:rPr>
-          <w:rFonts w:ascii="Times New Roman" w:hAnsi="Times New Roman" w:cs="Times New Roman"/>
-          <w:sz w:val="24"/>
-          <w:szCs w:val="24"/>
-        </w:rPr>
-        <w:t>Basener</w:t>
-      </w:r>
-      <w:proofErr w:type="spellEnd"/>
-      <w:r>
-        <w:rPr>
-          <w:rFonts w:ascii="Times New Roman" w:hAnsi="Times New Roman" w:cs="Times New Roman"/>
-          <w:sz w:val="24"/>
-          <w:szCs w:val="24"/>
-        </w:rPr>
-        <w:t>, “the goal of the project is for you to apply Bayesian machine learning to a real dataset in an advanced way. This means that the project should show you can apply probabilistic reasoning to a nontrivial problem of your choosing.”</w:t>
+        <w:t>According to Dr. Bill Basener, “the goal of the project is for you to apply Bayesian machine learning to a real dataset in an advanced way. This means that the project should show you can apply probabilistic reasoning to a nontrivial problem of your choosing.”</w:t>
       </w:r>
     </w:p>
     <w:p>
@@ -649,6 +631,50 @@
             <w:szCs w:val="24"/>
           </w:rPr>
           <m:t>2</m:t>
+        </m:r>
+      </m:oMath>
+      <w:r>
+        <w:rPr>
+          <w:rFonts w:ascii="Times New Roman" w:eastAsiaTheme="minorEastAsia" w:hAnsi="Times New Roman" w:cs="Times New Roman"/>
+          <w:sz w:val="24"/>
+          <w:szCs w:val="24"/>
+        </w:rPr>
+        <w:t>.</w:t>
+      </w:r>
+      <w:r>
+        <w:rPr>
+          <w:rFonts w:ascii="Times New Roman" w:eastAsiaTheme="minorEastAsia" w:hAnsi="Times New Roman" w:cs="Times New Roman"/>
+          <w:sz w:val="24"/>
+          <w:szCs w:val="24"/>
+        </w:rPr>
+        <w:t xml:space="preserve"> Other radii include </w:t>
+      </w:r>
+      <m:oMath>
+        <m:r>
+          <w:rPr>
+            <w:rFonts w:ascii="Cambria Math" w:eastAsiaTheme="minorEastAsia" w:hAnsi="Cambria Math" w:cs="Times New Roman"/>
+            <w:sz w:val="24"/>
+            <w:szCs w:val="24"/>
+          </w:rPr>
+          <m:t>0</m:t>
+        </m:r>
+      </m:oMath>
+      <w:r>
+        <w:rPr>
+          <w:rFonts w:ascii="Times New Roman" w:eastAsiaTheme="minorEastAsia" w:hAnsi="Times New Roman" w:cs="Times New Roman"/>
+          <w:sz w:val="24"/>
+          <w:szCs w:val="24"/>
+        </w:rPr>
+        <w:t xml:space="preserve"> and </w:t>
+      </w:r>
+      <m:oMath>
+        <m:r>
+          <w:rPr>
+            <w:rFonts w:ascii="Cambria Math" w:eastAsiaTheme="minorEastAsia" w:hAnsi="Cambria Math" w:cs="Times New Roman"/>
+            <w:sz w:val="24"/>
+            <w:szCs w:val="24"/>
+          </w:rPr>
+          <m:t>1</m:t>
         </m:r>
       </m:oMath>
       <w:r>
@@ -983,7 +1009,39 @@
           <w:sz w:val="24"/>
           <w:szCs w:val="24"/>
         </w:rPr>
-        <w:t>A feature matrix could be constructed with each row being a vector of counts. Alternately, the columns of our feature matrix could be columns of chemical properties of ligands.</w:t>
+        <w:t>A feature matrix could be constructed with each row being a vector of counts. Alternately, the columns of our feature matrix could be columns of chemical properties of ligands</w:t>
+      </w:r>
+      <w:r>
+        <w:rPr>
+          <w:rFonts w:ascii="Times New Roman" w:eastAsiaTheme="minorEastAsia" w:hAnsi="Times New Roman" w:cs="Times New Roman"/>
+          <w:sz w:val="24"/>
+          <w:szCs w:val="24"/>
+        </w:rPr>
+        <w:t xml:space="preserve"> (e.g.,</w:t>
+      </w:r>
+      <w:r>
+        <w:rPr>
+          <w:rFonts w:ascii="Times New Roman" w:eastAsiaTheme="minorEastAsia" w:hAnsi="Times New Roman" w:cs="Times New Roman"/>
+          <w:sz w:val="24"/>
+          <w:szCs w:val="24"/>
+        </w:rPr>
+        <w:t xml:space="preserve"> ten columns including</w:t>
+      </w:r>
+      <w:r>
+        <w:rPr>
+          <w:rFonts w:ascii="Times New Roman" w:eastAsiaTheme="minorEastAsia" w:hAnsi="Times New Roman" w:cs="Times New Roman"/>
+          <w:sz w:val="24"/>
+          <w:szCs w:val="24"/>
+        </w:rPr>
+        <w:t xml:space="preserve"> molecular weight, LogP, volume, number of hydrogen-bond donors, number of hydrogen-bond acceptors)</w:t>
+      </w:r>
+      <w:r>
+        <w:rPr>
+          <w:rFonts w:ascii="Times New Roman" w:eastAsiaTheme="minorEastAsia" w:hAnsi="Times New Roman" w:cs="Times New Roman"/>
+          <w:sz w:val="24"/>
+          <w:szCs w:val="24"/>
+        </w:rPr>
+        <w:t>.</w:t>
       </w:r>
     </w:p>
     <w:p>
@@ -1021,7 +1079,6 @@
         </w:rPr>
         <w:t xml:space="preserve"> based on Python package </w:t>
       </w:r>
-      <w:proofErr w:type="spellStart"/>
       <w:r>
         <w:rPr>
           <w:rFonts w:ascii="Times New Roman" w:eastAsiaTheme="minorEastAsia" w:hAnsi="Times New Roman" w:cs="Times New Roman"/>
@@ -1032,7 +1089,6 @@
         </w:rPr>
         <w:t>openbt</w:t>
       </w:r>
-      <w:proofErr w:type="spellEnd"/>
       <w:r>
         <w:rPr>
           <w:rFonts w:ascii="Times New Roman" w:eastAsiaTheme="minorEastAsia" w:hAnsi="Times New Roman" w:cs="Times New Roman"/>
@@ -1081,15 +1137,7 @@
           <w:sz w:val="24"/>
           <w:szCs w:val="24"/>
         </w:rPr>
-        <w:t>We may train and predict with a Bayesian Linear Regression model.</w:t>
-      </w:r>
-      <w:r>
-        <w:rPr>
-          <w:rFonts w:ascii="Times New Roman" w:eastAsiaTheme="minorEastAsia" w:hAnsi="Times New Roman" w:cs="Times New Roman"/>
-          <w:sz w:val="24"/>
-          <w:szCs w:val="24"/>
-        </w:rPr>
-        <w:t xml:space="preserve"> We may calculate a posterior probability density distribution for the probability of a docking score given a vector of counts based on a likelihood </w:t>
+        <w:t xml:space="preserve">We may train and predict </w:t>
       </w:r>
       <w:r>
         <w:rPr>
@@ -1098,7 +1146,15 @@
           <w:szCs w:val="24"/>
         </w:rPr>
         <w:lastRenderedPageBreak/>
-        <w:t xml:space="preserve">density distribution for the likelihood of a vector of counts given a docking score and a prior probability (e.g., </w:t>
+        <w:t>with a Bayesian Linear Regression model.</w:t>
+      </w:r>
+      <w:r>
+        <w:rPr>
+          <w:rFonts w:ascii="Times New Roman" w:eastAsiaTheme="minorEastAsia" w:hAnsi="Times New Roman" w:cs="Times New Roman"/>
+          <w:sz w:val="24"/>
+          <w:szCs w:val="24"/>
+        </w:rPr>
+        <w:t xml:space="preserve"> We may calculate a posterior probability density distribution for the probability of a docking score given a vector of counts based on a likelihood density distribution for the likelihood of a vector of counts given a docking score and a prior probability (e.g., </w:t>
       </w:r>
       <m:oMath>
         <m:r>
@@ -1232,15 +1288,7 @@
           <w:sz w:val="24"/>
           <w:szCs w:val="24"/>
         </w:rPr>
-        <w:t>pairs of SMILES and docking score and used to predict docking scores of ligands</w:t>
-      </w:r>
-      <w:r>
-        <w:rPr>
-          <w:rFonts w:ascii="Times New Roman" w:hAnsi="Times New Roman" w:cs="Times New Roman"/>
-          <w:sz w:val="24"/>
-          <w:szCs w:val="24"/>
-        </w:rPr>
-        <w:t xml:space="preserve"> based on</w:t>
+        <w:t>pairs of SMILES and docking score and used to predict docking scores of ligands based on</w:t>
       </w:r>
       <w:r>
         <w:rPr>
@@ -1290,71 +1338,7 @@
           <w:sz w:val="24"/>
           <w:szCs w:val="24"/>
         </w:rPr>
-        <w:t xml:space="preserve"> SMILES’s</w:t>
-      </w:r>
-      <w:r>
-        <w:rPr>
-          <w:rFonts w:ascii="Times New Roman" w:hAnsi="Times New Roman" w:cs="Times New Roman"/>
-          <w:sz w:val="24"/>
-          <w:szCs w:val="24"/>
-        </w:rPr>
-        <w:t>. Rows</w:t>
-      </w:r>
-      <w:r>
-        <w:rPr>
-          <w:rFonts w:ascii="Times New Roman" w:hAnsi="Times New Roman" w:cs="Times New Roman"/>
-          <w:sz w:val="24"/>
-          <w:szCs w:val="24"/>
-        </w:rPr>
-        <w:t xml:space="preserve"> of data</w:t>
-      </w:r>
-      <w:r>
-        <w:rPr>
-          <w:rFonts w:ascii="Times New Roman" w:hAnsi="Times New Roman" w:cs="Times New Roman"/>
-          <w:sz w:val="24"/>
-          <w:szCs w:val="24"/>
-        </w:rPr>
-        <w:t xml:space="preserve"> representing docking of ligands could be</w:t>
-      </w:r>
-      <w:r>
-        <w:rPr>
-          <w:rFonts w:ascii="Times New Roman" w:hAnsi="Times New Roman" w:cs="Times New Roman"/>
-          <w:sz w:val="24"/>
-          <w:szCs w:val="24"/>
-        </w:rPr>
-        <w:t xml:space="preserve"> sorted in</w:t>
-      </w:r>
-      <w:r>
-        <w:rPr>
-          <w:rFonts w:ascii="Times New Roman" w:hAnsi="Times New Roman" w:cs="Times New Roman"/>
-          <w:sz w:val="24"/>
-          <w:szCs w:val="24"/>
-        </w:rPr>
-        <w:t xml:space="preserve"> </w:t>
-      </w:r>
-      <w:r>
-        <w:rPr>
-          <w:rFonts w:ascii="Times New Roman" w:hAnsi="Times New Roman" w:cs="Times New Roman"/>
-          <w:sz w:val="24"/>
-          <w:szCs w:val="24"/>
-        </w:rPr>
-        <w:t>descending order by</w:t>
-      </w:r>
-      <w:r>
-        <w:rPr>
-          <w:rFonts w:ascii="Times New Roman" w:hAnsi="Times New Roman" w:cs="Times New Roman"/>
-          <w:sz w:val="24"/>
-          <w:szCs w:val="24"/>
-        </w:rPr>
-        <w:t xml:space="preserve"> predicted docking score. The </w:t>
-      </w:r>
-      <w:r>
-        <w:rPr>
-          <w:rFonts w:ascii="Times New Roman" w:hAnsi="Times New Roman" w:cs="Times New Roman"/>
-          <w:sz w:val="24"/>
-          <w:szCs w:val="24"/>
-        </w:rPr>
-        <w:t xml:space="preserve">top </w:t>
+        <w:t xml:space="preserve"> SMILES’s. Rows of data representing docking of ligands could be sorted in descending order by predicted docking score. The top </w:t>
       </w:r>
       <m:oMath>
         <m:r>
@@ -1400,7 +1384,23 @@
           <w:sz w:val="24"/>
           <w:szCs w:val="24"/>
         </w:rPr>
-        <w:t>Bayesian Docking-Score Predictor may be used to calculate Bayesian predictions or in optimization of hyperparameters of Bayesian models.</w:t>
+        <w:t>Bayesian Docking-Score Predictor may be used to calculate Bayesian predictions</w:t>
+      </w:r>
+      <w:r>
+        <w:rPr>
+          <w:rFonts w:ascii="Times New Roman" w:eastAsiaTheme="minorEastAsia" w:hAnsi="Times New Roman" w:cs="Times New Roman"/>
+          <w:sz w:val="24"/>
+          <w:szCs w:val="24"/>
+        </w:rPr>
+        <w:t>, estimate uncertainty,</w:t>
+      </w:r>
+      <w:r>
+        <w:rPr>
+          <w:rFonts w:ascii="Times New Roman" w:eastAsiaTheme="minorEastAsia" w:hAnsi="Times New Roman" w:cs="Times New Roman"/>
+          <w:sz w:val="24"/>
+          <w:szCs w:val="24"/>
+        </w:rPr>
+        <w:t xml:space="preserve"> or in optimization of hyperparameters of Bayesian models.</w:t>
       </w:r>
     </w:p>
     <w:p>
@@ -2386,25 +2386,16 @@
           <w:sz w:val="24"/>
           <w:szCs w:val="24"/>
         </w:rPr>
-        <w:t xml:space="preserve">The entropy of a compound is a measure of uncertainty, disorder, or </w:t>
-      </w:r>
-      <w:proofErr w:type="spellStart"/>
-      <w:r>
-        <w:rPr>
-          <w:rFonts w:ascii="Times New Roman" w:eastAsiaTheme="minorEastAsia" w:hAnsi="Times New Roman" w:cs="Times New Roman"/>
-          <w:sz w:val="24"/>
-          <w:szCs w:val="24"/>
-        </w:rPr>
-        <w:t>mixedupness</w:t>
-      </w:r>
-      <w:proofErr w:type="spellEnd"/>
-      <w:r>
-        <w:rPr>
-          <w:rFonts w:ascii="Times New Roman" w:eastAsiaTheme="minorEastAsia" w:hAnsi="Times New Roman" w:cs="Times New Roman"/>
-          <w:sz w:val="24"/>
-          <w:szCs w:val="24"/>
-        </w:rPr>
-        <w:t xml:space="preserve"> of the compound. The entropy measures the degree to which the probability of the compound being in a particular microstate is spread out over different microstates. A microstate specifies all molecular details about the system including the position and velocity of every molecule. The more such states are available to the compound with appreciable probability, the greater the entropy.</w:t>
+        <w:t xml:space="preserve">The entropy of a compound is a measure of uncertainty, disorder, or mixedupness of the compound. The entropy measures the degree to which the probability of the compound being in a particular microstate is spread out over different microstates. A microstate specifies all molecular </w:t>
+      </w:r>
+      <w:r>
+        <w:rPr>
+          <w:rFonts w:ascii="Times New Roman" w:eastAsiaTheme="minorEastAsia" w:hAnsi="Times New Roman" w:cs="Times New Roman"/>
+          <w:sz w:val="24"/>
+          <w:szCs w:val="24"/>
+        </w:rPr>
+        <w:lastRenderedPageBreak/>
+        <w:t>details about the system including the position and velocity of every molecule. The more such states are available to the compound with appreciable probability, the greater the entropy.</w:t>
       </w:r>
     </w:p>
     <w:p>
@@ -2424,7 +2415,6 @@
               <w:sz w:val="24"/>
               <w:szCs w:val="24"/>
             </w:rPr>
-            <w:lastRenderedPageBreak/>
             <m:t>S=-</m:t>
           </m:r>
           <m:sSub>

</xml_diff>

<commit_message>
Added assurance that Bayesian Additive Regression Trees are Bayesian. Added description of typical hyperparameters and performance for BART.
</commit_message>
<xml_diff>
--- a/Proposal_For_Bayesian_Docking-Score_Predictor.docx
+++ b/Proposal_For_Bayesian_Docking-Score_Predictor.docx
@@ -1129,6 +1129,217 @@
           <w:sz w:val="24"/>
           <w:szCs w:val="24"/>
         </w:rPr>
+        <w:t xml:space="preserve">According to </w:t>
+      </w:r>
+      <w:r>
+        <w:rPr>
+          <w:rFonts w:ascii="Times New Roman" w:eastAsiaTheme="minorEastAsia" w:hAnsi="Times New Roman" w:cs="Times New Roman"/>
+          <w:i/>
+          <w:iCs/>
+          <w:sz w:val="24"/>
+          <w:szCs w:val="24"/>
+        </w:rPr>
+        <w:t>Statistical Learning: 8.6 Bayesian Additive Regression Trees</w:t>
+      </w:r>
+      <w:r>
+        <w:rPr>
+          <w:rFonts w:ascii="Times New Roman" w:eastAsiaTheme="minorEastAsia" w:hAnsi="Times New Roman" w:cs="Times New Roman"/>
+          <w:sz w:val="24"/>
+          <w:szCs w:val="24"/>
+        </w:rPr>
+        <w:t xml:space="preserve">, “It turns out that the </w:t>
+      </w:r>
+      <w:r>
+        <w:rPr>
+          <w:rFonts w:ascii="Times New Roman" w:eastAsiaTheme="minorEastAsia" w:hAnsi="Times New Roman" w:cs="Times New Roman"/>
+          <w:sz w:val="24"/>
+          <w:szCs w:val="24"/>
+        </w:rPr>
+        <w:lastRenderedPageBreak/>
+        <w:t>BART method can be viewed as a Bayesian approach to fitting an ensemble of trees: each time we randomly perturb a tree in order to fit the residuals, we are in fact drawing a new tree from posterior distribution. Furthermore, the BART algorithm can be viewed as a Markov Chain Monte Carlo procedure for fitting the BART model. We typically choose large values for</w:t>
+      </w:r>
+      <w:r>
+        <w:rPr>
+          <w:rFonts w:ascii="Times New Roman" w:eastAsiaTheme="minorEastAsia" w:hAnsi="Times New Roman" w:cs="Times New Roman"/>
+          <w:sz w:val="24"/>
+          <w:szCs w:val="24"/>
+        </w:rPr>
+        <w:t xml:space="preserve"> [number of iterations]</w:t>
+      </w:r>
+      <w:r>
+        <w:rPr>
+          <w:rFonts w:ascii="Times New Roman" w:eastAsiaTheme="minorEastAsia" w:hAnsi="Times New Roman" w:cs="Times New Roman"/>
+          <w:sz w:val="24"/>
+          <w:szCs w:val="24"/>
+        </w:rPr>
+        <w:t xml:space="preserve"> </w:t>
+      </w:r>
+      <m:oMath>
+        <m:r>
+          <w:rPr>
+            <w:rFonts w:ascii="Cambria Math" w:eastAsiaTheme="minorEastAsia" w:hAnsi="Cambria Math" w:cs="Times New Roman"/>
+            <w:sz w:val="24"/>
+            <w:szCs w:val="24"/>
+          </w:rPr>
+          <m:t>B</m:t>
+        </m:r>
+      </m:oMath>
+      <w:r>
+        <w:rPr>
+          <w:rFonts w:ascii="Times New Roman" w:eastAsiaTheme="minorEastAsia" w:hAnsi="Times New Roman" w:cs="Times New Roman"/>
+          <w:sz w:val="24"/>
+          <w:szCs w:val="24"/>
+        </w:rPr>
+        <w:t xml:space="preserve"> and</w:t>
+      </w:r>
+      <w:r>
+        <w:rPr>
+          <w:rFonts w:ascii="Times New Roman" w:eastAsiaTheme="minorEastAsia" w:hAnsi="Times New Roman" w:cs="Times New Roman"/>
+          <w:sz w:val="24"/>
+          <w:szCs w:val="24"/>
+        </w:rPr>
+        <w:t xml:space="preserve"> [number of trees per iteration]</w:t>
+      </w:r>
+      <w:r>
+        <w:rPr>
+          <w:rFonts w:ascii="Times New Roman" w:eastAsiaTheme="minorEastAsia" w:hAnsi="Times New Roman" w:cs="Times New Roman"/>
+          <w:sz w:val="24"/>
+          <w:szCs w:val="24"/>
+        </w:rPr>
+        <w:t xml:space="preserve"> </w:t>
+      </w:r>
+      <m:oMath>
+        <m:r>
+          <w:rPr>
+            <w:rFonts w:ascii="Cambria Math" w:eastAsiaTheme="minorEastAsia" w:hAnsi="Cambria Math" w:cs="Times New Roman"/>
+            <w:sz w:val="24"/>
+            <w:szCs w:val="24"/>
+          </w:rPr>
+          <m:t>K</m:t>
+        </m:r>
+      </m:oMath>
+      <w:r>
+        <w:rPr>
+          <w:rFonts w:ascii="Times New Roman" w:eastAsiaTheme="minorEastAsia" w:hAnsi="Times New Roman" w:cs="Times New Roman"/>
+          <w:sz w:val="24"/>
+          <w:szCs w:val="24"/>
+        </w:rPr>
+        <w:t>, and a moderate value for</w:t>
+      </w:r>
+      <w:r>
+        <w:rPr>
+          <w:rFonts w:ascii="Times New Roman" w:eastAsiaTheme="minorEastAsia" w:hAnsi="Times New Roman" w:cs="Times New Roman"/>
+          <w:sz w:val="24"/>
+          <w:szCs w:val="24"/>
+        </w:rPr>
+        <w:t xml:space="preserve"> [number of burn-in iterations]</w:t>
+      </w:r>
+      <w:r>
+        <w:rPr>
+          <w:rFonts w:ascii="Times New Roman" w:eastAsiaTheme="minorEastAsia" w:hAnsi="Times New Roman" w:cs="Times New Roman"/>
+          <w:sz w:val="24"/>
+          <w:szCs w:val="24"/>
+        </w:rPr>
+        <w:t xml:space="preserve"> </w:t>
+      </w:r>
+      <m:oMath>
+        <m:r>
+          <w:rPr>
+            <w:rFonts w:ascii="Cambria Math" w:eastAsiaTheme="minorEastAsia" w:hAnsi="Cambria Math" w:cs="Times New Roman"/>
+            <w:sz w:val="24"/>
+            <w:szCs w:val="24"/>
+          </w:rPr>
+          <m:t>L</m:t>
+        </m:r>
+      </m:oMath>
+      <w:r>
+        <w:rPr>
+          <w:rFonts w:ascii="Times New Roman" w:eastAsiaTheme="minorEastAsia" w:hAnsi="Times New Roman" w:cs="Times New Roman"/>
+          <w:sz w:val="24"/>
+          <w:szCs w:val="24"/>
+        </w:rPr>
+        <w:t xml:space="preserve">: for instance, </w:t>
+      </w:r>
+      <m:oMath>
+        <m:r>
+          <w:rPr>
+            <w:rFonts w:ascii="Cambria Math" w:eastAsiaTheme="minorEastAsia" w:hAnsi="Cambria Math" w:cs="Times New Roman"/>
+            <w:sz w:val="24"/>
+            <w:szCs w:val="24"/>
+          </w:rPr>
+          <m:t>K=200</m:t>
+        </m:r>
+      </m:oMath>
+      <w:r>
+        <w:rPr>
+          <w:rFonts w:ascii="Times New Roman" w:eastAsiaTheme="minorEastAsia" w:hAnsi="Times New Roman" w:cs="Times New Roman"/>
+          <w:sz w:val="24"/>
+          <w:szCs w:val="24"/>
+        </w:rPr>
+        <w:t xml:space="preserve">, </w:t>
+      </w:r>
+      <m:oMath>
+        <m:r>
+          <w:rPr>
+            <w:rFonts w:ascii="Cambria Math" w:eastAsiaTheme="minorEastAsia" w:hAnsi="Cambria Math" w:cs="Times New Roman"/>
+            <w:sz w:val="24"/>
+            <w:szCs w:val="24"/>
+          </w:rPr>
+          <m:t>B=1000</m:t>
+        </m:r>
+      </m:oMath>
+      <w:r>
+        <w:rPr>
+          <w:rFonts w:ascii="Times New Roman" w:eastAsiaTheme="minorEastAsia" w:hAnsi="Times New Roman" w:cs="Times New Roman"/>
+          <w:sz w:val="24"/>
+          <w:szCs w:val="24"/>
+        </w:rPr>
+        <w:t xml:space="preserve">, and </w:t>
+      </w:r>
+      <m:oMath>
+        <m:r>
+          <w:rPr>
+            <w:rFonts w:ascii="Cambria Math" w:eastAsiaTheme="minorEastAsia" w:hAnsi="Cambria Math" w:cs="Times New Roman"/>
+            <w:sz w:val="24"/>
+            <w:szCs w:val="24"/>
+          </w:rPr>
+          <m:t>L=100</m:t>
+        </m:r>
+      </m:oMath>
+      <w:r>
+        <w:rPr>
+          <w:rFonts w:ascii="Times New Roman" w:eastAsiaTheme="minorEastAsia" w:hAnsi="Times New Roman" w:cs="Times New Roman"/>
+          <w:sz w:val="24"/>
+          <w:szCs w:val="24"/>
+        </w:rPr>
+        <w:t xml:space="preserve"> are reasonable choices. BART has been shown to have impressive out-of-box performance – that is, it performs well with minimal tuning.”</w:t>
+      </w:r>
+    </w:p>
+    <w:p>
+      <w:pPr>
+        <w:pStyle w:val="NoSpacing"/>
+        <w:rPr>
+          <w:rFonts w:ascii="Times New Roman" w:eastAsiaTheme="minorEastAsia" w:hAnsi="Times New Roman" w:cs="Times New Roman"/>
+          <w:sz w:val="24"/>
+          <w:szCs w:val="24"/>
+        </w:rPr>
+      </w:pPr>
+    </w:p>
+    <w:p>
+      <w:pPr>
+        <w:pStyle w:val="NoSpacing"/>
+        <w:rPr>
+          <w:rFonts w:ascii="Times New Roman" w:eastAsiaTheme="minorEastAsia" w:hAnsi="Times New Roman" w:cs="Times New Roman"/>
+          <w:sz w:val="24"/>
+          <w:szCs w:val="24"/>
+        </w:rPr>
+      </w:pPr>
+      <w:r>
+        <w:rPr>
+          <w:rFonts w:ascii="Times New Roman" w:eastAsiaTheme="minorEastAsia" w:hAnsi="Times New Roman" w:cs="Times New Roman"/>
+          <w:sz w:val="24"/>
+          <w:szCs w:val="24"/>
+        </w:rPr>
         <w:t xml:space="preserve">We may employ a histogram of predictions of Random-Forest models. </w:t>
       </w:r>
       <w:r>
@@ -1137,16 +1348,7 @@
           <w:sz w:val="24"/>
           <w:szCs w:val="24"/>
         </w:rPr>
-        <w:t xml:space="preserve">We may train and predict </w:t>
-      </w:r>
-      <w:r>
-        <w:rPr>
-          <w:rFonts w:ascii="Times New Roman" w:eastAsiaTheme="minorEastAsia" w:hAnsi="Times New Roman" w:cs="Times New Roman"/>
-          <w:sz w:val="24"/>
-          <w:szCs w:val="24"/>
-        </w:rPr>
-        <w:lastRenderedPageBreak/>
-        <w:t>with a Bayesian Linear Regression model.</w:t>
+        <w:t>We may train and predict with a Bayesian Linear Regression model.</w:t>
       </w:r>
       <w:r>
         <w:rPr>
@@ -1946,6 +2148,7 @@
               <w:sz w:val="24"/>
               <w:szCs w:val="24"/>
             </w:rPr>
+            <w:lastRenderedPageBreak/>
             <m:t>∆H=</m:t>
           </m:r>
           <m:nary>
@@ -2386,16 +2589,7 @@
           <w:sz w:val="24"/>
           <w:szCs w:val="24"/>
         </w:rPr>
-        <w:t xml:space="preserve">The entropy of a compound is a measure of uncertainty, disorder, or mixedupness of the compound. The entropy measures the degree to which the probability of the compound being in a particular microstate is spread out over different microstates. A microstate specifies all molecular </w:t>
-      </w:r>
-      <w:r>
-        <w:rPr>
-          <w:rFonts w:ascii="Times New Roman" w:eastAsiaTheme="minorEastAsia" w:hAnsi="Times New Roman" w:cs="Times New Roman"/>
-          <w:sz w:val="24"/>
-          <w:szCs w:val="24"/>
-        </w:rPr>
-        <w:lastRenderedPageBreak/>
-        <w:t>details about the system including the position and velocity of every molecule. The more such states are available to the compound with appreciable probability, the greater the entropy.</w:t>
+        <w:t>The entropy of a compound is a measure of uncertainty, disorder, or mixedupness of the compound. The entropy measures the degree to which the probability of the compound being in a particular microstate is spread out over different microstates. A microstate specifies all molecular details about the system including the position and velocity of every molecule. The more such states are available to the compound with appreciable probability, the greater the entropy.</w:t>
       </w:r>
     </w:p>
     <w:p>
@@ -3807,7 +4001,16 @@
           <w:sz w:val="24"/>
           <w:szCs w:val="24"/>
         </w:rPr>
-        <w:t xml:space="preserve"> at fixed temperature and pressure, which can be attained only in a completely reversible process.</w:t>
+        <w:t xml:space="preserve"> at fixed </w:t>
+      </w:r>
+      <w:r>
+        <w:rPr>
+          <w:rFonts w:ascii="Times New Roman" w:eastAsiaTheme="minorEastAsia" w:hAnsi="Times New Roman" w:cs="Times New Roman"/>
+          <w:sz w:val="24"/>
+          <w:szCs w:val="24"/>
+        </w:rPr>
+        <w:lastRenderedPageBreak/>
+        <w:t>temperature and pressure, which can be attained only in a completely reversible process.</w:t>
       </w:r>
       <w:r>
         <w:rPr>

</xml_diff>